<commit_message>
change for normal lab1 variante
</commit_message>
<xml_diff>
--- a/lab_1/Lab1_Levchenko.docx
+++ b/lab_1/Lab1_Levchenko.docx
@@ -394,18 +394,37 @@
           <w:noProof/>
           <w:sz w:val="28"/>
           <w:szCs w:val="28"/>
+          <w:lang w:val="ru-RU"/>
+        </w:rPr>
+        <w:t>репозиторієм</w:t>
+      </w:r>
+      <w:r>
+        <w:rPr>
+          <w:rFonts w:ascii="Times New Roman" w:hAnsi="Times New Roman" w:cs="Times New Roman"/>
+          <w:sz w:val="28"/>
+          <w:szCs w:val="28"/>
+          <w:lang w:val="uk-UA"/>
+        </w:rPr>
+        <w:t xml:space="preserve"> </w:t>
+      </w:r>
+      <w:r>
+        <w:rPr>
+          <w:rFonts w:ascii="Times New Roman" w:hAnsi="Times New Roman" w:cs="Times New Roman"/>
+          <w:noProof/>
+          <w:sz w:val="28"/>
+          <w:szCs w:val="28"/>
           <w:lang w:val="en-AU"/>
         </w:rPr>
-        <w:t>репозиторієм</w:t>
-      </w:r>
-      <w:r>
-        <w:rPr>
-          <w:rFonts w:ascii="Times New Roman" w:hAnsi="Times New Roman" w:cs="Times New Roman"/>
-          <w:sz w:val="28"/>
-          <w:szCs w:val="28"/>
-          <w:lang w:val="uk-UA"/>
-        </w:rPr>
-        <w:t xml:space="preserve"> </w:t>
+        <w:t>GitHub</w:t>
+      </w:r>
+      <w:r>
+        <w:rPr>
+          <w:rFonts w:ascii="Times New Roman" w:hAnsi="Times New Roman" w:cs="Times New Roman"/>
+          <w:sz w:val="28"/>
+          <w:szCs w:val="28"/>
+          <w:lang w:val="uk-UA"/>
+        </w:rPr>
+        <w:t xml:space="preserve">. Навчитись створювати локальний та віддалений </w:t>
       </w:r>
       <w:r>
         <w:rPr>
@@ -413,26 +432,7 @@
           <w:noProof/>
           <w:sz w:val="28"/>
           <w:szCs w:val="28"/>
-          <w:lang w:val="en-AU"/>
-        </w:rPr>
-        <w:t>GitHub</w:t>
-      </w:r>
-      <w:r>
-        <w:rPr>
-          <w:rFonts w:ascii="Times New Roman" w:hAnsi="Times New Roman" w:cs="Times New Roman"/>
-          <w:sz w:val="28"/>
-          <w:szCs w:val="28"/>
-          <w:lang w:val="uk-UA"/>
-        </w:rPr>
-        <w:t xml:space="preserve">. Навчитись створювати локальний та віддалений </w:t>
-      </w:r>
-      <w:r>
-        <w:rPr>
-          <w:rFonts w:ascii="Times New Roman" w:hAnsi="Times New Roman" w:cs="Times New Roman"/>
-          <w:noProof/>
-          <w:sz w:val="28"/>
-          <w:szCs w:val="28"/>
-          <w:lang w:val="en-AU"/>
+          <w:lang w:val="ru-RU"/>
         </w:rPr>
         <w:t>репозиторії</w:t>
       </w:r>
@@ -443,16 +443,7 @@
           <w:szCs w:val="28"/>
           <w:lang w:val="uk-UA"/>
         </w:rPr>
-        <w:t xml:space="preserve">, </w:t>
-      </w:r>
-      <w:r>
-        <w:rPr>
-          <w:rFonts w:ascii="Times New Roman" w:hAnsi="Times New Roman" w:cs="Times New Roman"/>
-          <w:sz w:val="28"/>
-          <w:szCs w:val="28"/>
-          <w:lang w:val="uk-UA"/>
-        </w:rPr>
-        <w:t xml:space="preserve">виконувати базові </w:t>
+        <w:t xml:space="preserve">, виконувати базові </w:t>
       </w:r>
       <w:r>
         <w:rPr>
@@ -514,7 +505,7 @@
           <w:rFonts w:cs="Times New Roman"/>
           <w:noProof/>
           <w:szCs w:val="28"/>
-          <w:lang w:val="en-AU"/>
+          <w:lang w:val="ru-RU"/>
         </w:rPr>
         <w:t>акаунту</w:t>
       </w:r>
@@ -539,6 +530,9 @@
     <w:p>
       <w:pPr>
         <w:jc w:val="center"/>
+        <w:rPr>
+          <w:lang w:val="ru-RU"/>
+        </w:rPr>
       </w:pPr>
       <w:r>
         <w:rPr>
@@ -555,7 +549,7 @@
           <w:noProof/>
           <w:sz w:val="28"/>
           <w:szCs w:val="28"/>
-          <w:lang w:val="en-AU"/>
+          <w:lang w:val="ru-RU"/>
         </w:rPr>
         <w:t>акаунт</w:t>
       </w:r>
@@ -678,9 +672,10 @@
       <w:r>
         <w:rPr>
           <w:rFonts w:ascii="Times New Roman" w:hAnsi="Times New Roman" w:cs="Times New Roman"/>
-          <w:sz w:val="28"/>
-          <w:szCs w:val="28"/>
-          <w:lang w:val="uk-UA"/>
+          <w:noProof/>
+          <w:sz w:val="28"/>
+          <w:szCs w:val="28"/>
+          <w:lang w:val="ru-RU" w:eastAsia="ru-RU"/>
         </w:rPr>
         <w:drawing>
           <wp:inline distT="0" distB="0" distL="0" distR="0" wp14:anchorId="1304A2FA" wp14:editId="7500E34B">
@@ -752,7 +747,7 @@
           <w:rFonts w:cs="Times New Roman"/>
           <w:noProof/>
           <w:szCs w:val="28"/>
-          <w:lang w:val="en-AU"/>
+          <w:lang w:val="uk-UA"/>
         </w:rPr>
         <w:t>репозиторію</w:t>
       </w:r>
@@ -800,27 +795,27 @@
           <w:noProof/>
           <w:sz w:val="28"/>
           <w:szCs w:val="28"/>
+          <w:lang w:val="uk-UA"/>
+        </w:rPr>
+        <w:t>репозиторій</w:t>
+      </w:r>
+      <w:r>
+        <w:rPr>
+          <w:rFonts w:ascii="Times New Roman" w:hAnsi="Times New Roman" w:cs="Times New Roman"/>
+          <w:sz w:val="28"/>
+          <w:szCs w:val="28"/>
+          <w:lang w:val="uk-UA"/>
+        </w:rPr>
+        <w:t xml:space="preserve"> </w:t>
+      </w:r>
+      <w:r>
+        <w:rPr>
+          <w:rFonts w:ascii="Times New Roman" w:hAnsi="Times New Roman" w:cs="Times New Roman"/>
+          <w:noProof/>
+          <w:sz w:val="28"/>
+          <w:szCs w:val="28"/>
           <w:lang w:val="en-AU"/>
         </w:rPr>
-        <w:t>репозиторій</w:t>
-      </w:r>
-      <w:r>
-        <w:rPr>
-          <w:rFonts w:ascii="Times New Roman" w:hAnsi="Times New Roman" w:cs="Times New Roman"/>
-          <w:sz w:val="28"/>
-          <w:szCs w:val="28"/>
-          <w:lang w:val="uk-UA"/>
-        </w:rPr>
-        <w:t xml:space="preserve"> </w:t>
-      </w:r>
-      <w:r>
-        <w:rPr>
-          <w:rFonts w:ascii="Times New Roman" w:hAnsi="Times New Roman" w:cs="Times New Roman"/>
-          <w:noProof/>
-          <w:sz w:val="28"/>
-          <w:szCs w:val="28"/>
-          <w:lang w:val="en-AU"/>
-        </w:rPr>
         <w:t>matstat</w:t>
       </w:r>
       <w:r>
@@ -828,6 +823,7 @@
           <w:rFonts w:ascii="Times New Roman" w:hAnsi="Times New Roman" w:cs="Times New Roman"/>
           <w:sz w:val="28"/>
           <w:szCs w:val="28"/>
+          <w:lang w:val="uk-UA"/>
         </w:rPr>
         <w:t>_</w:t>
       </w:r>
@@ -854,6 +850,9 @@
     <w:p>
       <w:pPr>
         <w:jc w:val="center"/>
+        <w:rPr>
+          <w:lang w:val="uk-UA"/>
+        </w:rPr>
       </w:pPr>
       <w:r>
         <w:rPr>
@@ -941,8 +940,10 @@
       <w:r>
         <w:rPr>
           <w:rFonts w:ascii="Times New Roman" w:hAnsi="Times New Roman" w:cs="Times New Roman"/>
-          <w:sz w:val="28"/>
-          <w:szCs w:val="28"/>
+          <w:noProof/>
+          <w:sz w:val="28"/>
+          <w:szCs w:val="28"/>
+          <w:lang w:val="ru-RU" w:eastAsia="ru-RU"/>
         </w:rPr>
         <w:drawing>
           <wp:inline distT="0" distB="0" distL="0" distR="0" wp14:anchorId="0159F2D0" wp14:editId="05E6B51B">
@@ -1053,9 +1054,10 @@
       <w:r>
         <w:rPr>
           <w:rFonts w:ascii="Times New Roman" w:hAnsi="Times New Roman" w:cs="Times New Roman"/>
-          <w:sz w:val="28"/>
-          <w:szCs w:val="28"/>
-          <w:lang w:val="uk-UA"/>
+          <w:noProof/>
+          <w:sz w:val="28"/>
+          <w:szCs w:val="28"/>
+          <w:lang w:val="ru-RU" w:eastAsia="ru-RU"/>
         </w:rPr>
         <w:drawing>
           <wp:inline distT="0" distB="0" distL="0" distR="0" wp14:anchorId="080A625C" wp14:editId="09502B88">
@@ -1127,7 +1129,7 @@
           <w:rFonts w:cs="Times New Roman"/>
           <w:noProof/>
           <w:szCs w:val="28"/>
-          <w:lang w:val="en-AU"/>
+          <w:lang w:val="ru-RU"/>
         </w:rPr>
         <w:t>репозиторію</w:t>
       </w:r>
@@ -1135,6 +1137,9 @@
     <w:p>
       <w:pPr>
         <w:jc w:val="center"/>
+        <w:rPr>
+          <w:lang w:val="ru-RU"/>
+        </w:rPr>
       </w:pPr>
       <w:r>
         <w:rPr>
@@ -1153,17 +1158,7 @@
           <w:szCs w:val="28"/>
           <w:lang w:val="en-AU"/>
         </w:rPr>
-        <w:t>g</w:t>
-      </w:r>
-      <w:r>
-        <w:rPr>
-          <w:rFonts w:ascii="Times New Roman" w:hAnsi="Times New Roman" w:cs="Times New Roman"/>
-          <w:noProof/>
-          <w:sz w:val="28"/>
-          <w:szCs w:val="28"/>
-          <w:lang w:val="en-AU"/>
-        </w:rPr>
-        <w:t>it</w:t>
+        <w:t>git</w:t>
       </w:r>
       <w:r>
         <w:rPr>
@@ -1322,9 +1317,10 @@
       <w:r>
         <w:rPr>
           <w:rFonts w:ascii="Times New Roman" w:hAnsi="Times New Roman" w:cs="Times New Roman"/>
-          <w:sz w:val="28"/>
-          <w:szCs w:val="28"/>
-          <w:lang w:val="uk-UA"/>
+          <w:noProof/>
+          <w:sz w:val="28"/>
+          <w:szCs w:val="28"/>
+          <w:lang w:val="ru-RU" w:eastAsia="ru-RU"/>
         </w:rPr>
         <w:drawing>
           <wp:inline distT="0" distB="0" distL="0" distR="0" wp14:anchorId="3C118E51" wp14:editId="387D1EB7">
@@ -1447,9 +1443,10 @@
       <w:r>
         <w:rPr>
           <w:rFonts w:ascii="Times New Roman" w:hAnsi="Times New Roman" w:cs="Times New Roman"/>
-          <w:sz w:val="28"/>
-          <w:szCs w:val="28"/>
-          <w:lang w:val="uk-UA"/>
+          <w:noProof/>
+          <w:sz w:val="28"/>
+          <w:szCs w:val="28"/>
+          <w:lang w:val="ru-RU" w:eastAsia="ru-RU"/>
         </w:rPr>
         <w:drawing>
           <wp:inline distT="0" distB="0" distL="0" distR="0" wp14:anchorId="72E21B64" wp14:editId="38F0D270">
@@ -1528,6 +1525,9 @@
     <w:p>
       <w:pPr>
         <w:jc w:val="center"/>
+        <w:rPr>
+          <w:lang w:val="uk-UA"/>
+        </w:rPr>
       </w:pPr>
       <w:r>
         <w:rPr>
@@ -1838,9 +1838,10 @@
       <w:r>
         <w:rPr>
           <w:rFonts w:ascii="Times New Roman" w:hAnsi="Times New Roman" w:cs="Times New Roman"/>
-          <w:sz w:val="28"/>
-          <w:szCs w:val="28"/>
-          <w:lang w:val="uk-UA"/>
+          <w:noProof/>
+          <w:sz w:val="28"/>
+          <w:szCs w:val="28"/>
+          <w:lang w:val="ru-RU" w:eastAsia="ru-RU"/>
         </w:rPr>
         <w:drawing>
           <wp:inline distT="0" distB="0" distL="0" distR="0" wp14:anchorId="03B264FD" wp14:editId="7A069483">
@@ -1911,6 +1912,9 @@
     <w:p>
       <w:pPr>
         <w:jc w:val="center"/>
+        <w:rPr>
+          <w:lang w:val="ru-RU"/>
+        </w:rPr>
       </w:pPr>
       <w:r>
         <w:rPr>
@@ -1927,7 +1931,7 @@
           <w:noProof/>
           <w:sz w:val="28"/>
           <w:szCs w:val="28"/>
-          <w:lang w:val="en-AU"/>
+          <w:lang w:val="ru-RU"/>
         </w:rPr>
         <w:t>репозиторії</w:t>
       </w:r>
@@ -2032,9 +2036,10 @@
       <w:r>
         <w:rPr>
           <w:rFonts w:ascii="Times New Roman" w:hAnsi="Times New Roman" w:cs="Times New Roman"/>
-          <w:sz w:val="28"/>
-          <w:szCs w:val="28"/>
-          <w:lang w:val="uk-UA"/>
+          <w:noProof/>
+          <w:sz w:val="28"/>
+          <w:szCs w:val="28"/>
+          <w:lang w:val="ru-RU" w:eastAsia="ru-RU"/>
         </w:rPr>
         <w:drawing>
           <wp:inline distT="0" distB="0" distL="0" distR="0" wp14:anchorId="5FE536C7" wp14:editId="77735A50">
@@ -2103,6 +2108,9 @@
     <w:p>
       <w:pPr>
         <w:jc w:val="center"/>
+        <w:rPr>
+          <w:lang w:val="uk-UA"/>
+        </w:rPr>
       </w:pPr>
       <w:r>
         <w:rPr>
@@ -2280,9 +2288,10 @@
       <w:r>
         <w:rPr>
           <w:rFonts w:ascii="Times New Roman" w:hAnsi="Times New Roman" w:cs="Times New Roman"/>
-          <w:sz w:val="28"/>
-          <w:szCs w:val="28"/>
-          <w:lang w:val="uk-UA"/>
+          <w:noProof/>
+          <w:sz w:val="28"/>
+          <w:szCs w:val="28"/>
+          <w:lang w:val="ru-RU" w:eastAsia="ru-RU"/>
         </w:rPr>
         <w:drawing>
           <wp:inline distT="0" distB="0" distL="0" distR="0" wp14:anchorId="168DA6D7" wp14:editId="4A1B83C8">
@@ -2350,14 +2359,8 @@
     </w:p>
     <w:p>
       <w:pPr>
-        <w:rPr>
-          <w:rFonts w:ascii="Times New Roman" w:hAnsi="Times New Roman" w:cs="Times New Roman"/>
-          <w:sz w:val="28"/>
-          <w:szCs w:val="28"/>
-          <w:lang w:val="uk-UA"/>
-        </w:rPr>
+        <w:jc w:val="center"/>
       </w:pPr>
-      <w:bookmarkStart w:id="0" w:name="_GoBack"/>
       <w:r>
         <w:rPr>
           <w:rFonts w:ascii="Times New Roman" w:hAnsi="Times New Roman" w:cs="Times New Roman"/>
@@ -2443,7 +2446,6 @@
         </w:rPr>
         <w:t>".</w:t>
       </w:r>
-      <w:bookmarkEnd w:id="0"/>
       <w:r>
         <w:rPr>
           <w:rFonts w:ascii="Times New Roman" w:hAnsi="Times New Roman" w:cs="Times New Roman"/>
@@ -2461,46 +2463,132 @@
           <w:lang w:val="uk-UA"/>
         </w:rPr>
         <w:br/>
-        <w:t xml:space="preserve">=== СКРІН №9: Результат </w:t>
+      </w:r>
+    </w:p>
+    <w:p>
+      <w:pPr>
+        <w:pStyle w:val="af5"/>
+        <w:keepNext/>
+        <w:jc w:val="center"/>
+        <w:rPr>
+          <w:rFonts w:ascii="Times New Roman" w:hAnsi="Times New Roman" w:cs="Times New Roman"/>
+          <w:color w:val="auto"/>
+          <w:sz w:val="28"/>
+          <w:szCs w:val="28"/>
+        </w:rPr>
+      </w:pPr>
+      <w:r>
+        <w:rPr>
+          <w:rFonts w:ascii="Times New Roman" w:hAnsi="Times New Roman" w:cs="Times New Roman"/>
+          <w:color w:val="auto"/>
+          <w:sz w:val="28"/>
+          <w:szCs w:val="28"/>
+        </w:rPr>
+        <w:lastRenderedPageBreak/>
+        <w:fldChar w:fldCharType="begin"/>
+      </w:r>
+      <w:r>
+        <w:rPr>
+          <w:rFonts w:ascii="Times New Roman" w:hAnsi="Times New Roman" w:cs="Times New Roman"/>
+          <w:color w:val="auto"/>
+          <w:sz w:val="28"/>
+          <w:szCs w:val="28"/>
+        </w:rPr>
+        <w:instrText xml:space="preserve"> SEQ Рисунок \* ARABIC </w:instrText>
+      </w:r>
+      <w:r>
+        <w:rPr>
+          <w:rFonts w:ascii="Times New Roman" w:hAnsi="Times New Roman" w:cs="Times New Roman"/>
+          <w:color w:val="auto"/>
+          <w:sz w:val="28"/>
+          <w:szCs w:val="28"/>
+        </w:rPr>
+        <w:fldChar w:fldCharType="separate"/>
       </w:r>
       <w:r>
         <w:rPr>
           <w:rFonts w:ascii="Times New Roman" w:hAnsi="Times New Roman" w:cs="Times New Roman"/>
           <w:noProof/>
-          <w:sz w:val="28"/>
-          <w:szCs w:val="28"/>
-          <w:lang w:val="en-AU"/>
-        </w:rPr>
-        <w:t>git</w:t>
-      </w:r>
-      <w:r>
-        <w:rPr>
-          <w:rFonts w:ascii="Times New Roman" w:hAnsi="Times New Roman" w:cs="Times New Roman"/>
-          <w:sz w:val="28"/>
-          <w:szCs w:val="28"/>
-          <w:lang w:val="uk-UA"/>
-        </w:rPr>
-        <w:t xml:space="preserve"> </w:t>
-      </w:r>
-      <w:r>
-        <w:rPr>
-          <w:rFonts w:ascii="Times New Roman" w:hAnsi="Times New Roman" w:cs="Times New Roman"/>
-          <w:noProof/>
-          <w:sz w:val="28"/>
-          <w:szCs w:val="28"/>
-          <w:lang w:val="en-AU"/>
-        </w:rPr>
-        <w:t>commit</w:t>
-      </w:r>
-      <w:r>
-        <w:rPr>
-          <w:rFonts w:ascii="Times New Roman" w:hAnsi="Times New Roman" w:cs="Times New Roman"/>
-          <w:sz w:val="28"/>
-          <w:szCs w:val="28"/>
-          <w:lang w:val="uk-UA"/>
-        </w:rPr>
-        <w:t xml:space="preserve"> ===</w:t>
-      </w:r>
+          <w:color w:val="auto"/>
+          <w:sz w:val="28"/>
+          <w:szCs w:val="28"/>
+        </w:rPr>
+        <w:t>9</w:t>
+      </w:r>
+      <w:r>
+        <w:rPr>
+          <w:rFonts w:ascii="Times New Roman" w:hAnsi="Times New Roman" w:cs="Times New Roman"/>
+          <w:color w:val="auto"/>
+          <w:sz w:val="28"/>
+          <w:szCs w:val="28"/>
+        </w:rPr>
+        <w:fldChar w:fldCharType="end"/>
+      </w:r>
+    </w:p>
+    <w:p>
+      <w:pPr>
+        <w:jc w:val="center"/>
+        <w:rPr>
+          <w:rFonts w:ascii="Times New Roman" w:hAnsi="Times New Roman" w:cs="Times New Roman"/>
+          <w:sz w:val="28"/>
+          <w:szCs w:val="28"/>
+          <w:lang w:val="uk-UA"/>
+        </w:rPr>
+      </w:pPr>
+      <w:r>
+        <w:rPr>
+          <w:rFonts w:ascii="Times New Roman" w:hAnsi="Times New Roman" w:cs="Times New Roman"/>
+          <w:sz w:val="28"/>
+          <w:szCs w:val="28"/>
+          <w:lang w:val="uk-UA"/>
+        </w:rPr>
+        <w:drawing>
+          <wp:inline distT="0" distB="0" distL="0" distR="0" wp14:anchorId="4F07C20F" wp14:editId="77AC9BE7">
+            <wp:extent cx="5229955" cy="752580"/>
+            <wp:effectExtent l="0" t="0" r="8890" b="9525"/>
+            <wp:docPr id="2" name="Рисунок 2"/>
+            <wp:cNvGraphicFramePr>
+              <a:graphicFrameLocks xmlns:a="http://schemas.openxmlformats.org/drawingml/2006/main" noChangeAspect="1"/>
+            </wp:cNvGraphicFramePr>
+            <a:graphic xmlns:a="http://schemas.openxmlformats.org/drawingml/2006/main">
+              <a:graphicData uri="http://schemas.openxmlformats.org/drawingml/2006/picture">
+                <pic:pic xmlns:pic="http://schemas.openxmlformats.org/drawingml/2006/picture">
+                  <pic:nvPicPr>
+                    <pic:cNvPr id="1" name=""/>
+                    <pic:cNvPicPr/>
+                  </pic:nvPicPr>
+                  <pic:blipFill>
+                    <a:blip r:embed="rId14"/>
+                    <a:stretch>
+                      <a:fillRect/>
+                    </a:stretch>
+                  </pic:blipFill>
+                  <pic:spPr>
+                    <a:xfrm>
+                      <a:off x="0" y="0"/>
+                      <a:ext cx="5229955" cy="752580"/>
+                    </a:xfrm>
+                    <a:prstGeom prst="rect">
+                      <a:avLst/>
+                    </a:prstGeom>
+                  </pic:spPr>
+                </pic:pic>
+              </a:graphicData>
+            </a:graphic>
+          </wp:inline>
+        </w:drawing>
+      </w:r>
+    </w:p>
+    <w:p>
+      <w:pPr>
+        <w:jc w:val="center"/>
+        <w:rPr>
+          <w:rFonts w:ascii="Times New Roman" w:hAnsi="Times New Roman" w:cs="Times New Roman"/>
+          <w:sz w:val="28"/>
+          <w:szCs w:val="28"/>
+          <w:lang w:val="uk-UA"/>
+        </w:rPr>
+      </w:pPr>
     </w:p>
     <w:p>
       <w:pPr>
@@ -2517,7 +2605,6 @@
           <w:szCs w:val="28"/>
           <w:lang w:val="uk-UA"/>
         </w:rPr>
-        <w:lastRenderedPageBreak/>
         <w:t xml:space="preserve">Крок 8. Відправлення змін на </w:t>
       </w:r>
       <w:r>
@@ -2532,12 +2619,7 @@
     </w:p>
     <w:p>
       <w:pPr>
-        <w:rPr>
-          <w:rFonts w:ascii="Times New Roman" w:hAnsi="Times New Roman" w:cs="Times New Roman"/>
-          <w:sz w:val="28"/>
-          <w:szCs w:val="28"/>
-          <w:lang w:val="uk-UA"/>
-        </w:rPr>
+        <w:jc w:val="center"/>
       </w:pPr>
       <w:r>
         <w:rPr>
@@ -2641,142 +2723,267 @@
           <w:lang w:val="uk-UA"/>
         </w:rPr>
         <w:br/>
-        <w:t xml:space="preserve">=== СКРІН №10: </w:t>
+      </w:r>
+    </w:p>
+    <w:p>
+      <w:pPr>
+        <w:pStyle w:val="af5"/>
+        <w:keepNext/>
+        <w:jc w:val="center"/>
+        <w:rPr>
+          <w:rFonts w:ascii="Times New Roman" w:hAnsi="Times New Roman" w:cs="Times New Roman"/>
+          <w:color w:val="auto"/>
+          <w:sz w:val="28"/>
+          <w:szCs w:val="28"/>
+        </w:rPr>
+      </w:pPr>
+      <w:r>
+        <w:rPr>
+          <w:rFonts w:ascii="Times New Roman" w:hAnsi="Times New Roman" w:cs="Times New Roman"/>
+          <w:color w:val="auto"/>
+          <w:sz w:val="28"/>
+          <w:szCs w:val="28"/>
+        </w:rPr>
+        <w:fldChar w:fldCharType="begin"/>
+      </w:r>
+      <w:r>
+        <w:rPr>
+          <w:rFonts w:ascii="Times New Roman" w:hAnsi="Times New Roman" w:cs="Times New Roman"/>
+          <w:color w:val="auto"/>
+          <w:sz w:val="28"/>
+          <w:szCs w:val="28"/>
+        </w:rPr>
+        <w:instrText xml:space="preserve"> SEQ Рисунок \* ARABIC </w:instrText>
+      </w:r>
+      <w:r>
+        <w:rPr>
+          <w:rFonts w:ascii="Times New Roman" w:hAnsi="Times New Roman" w:cs="Times New Roman"/>
+          <w:color w:val="auto"/>
+          <w:sz w:val="28"/>
+          <w:szCs w:val="28"/>
+        </w:rPr>
+        <w:fldChar w:fldCharType="separate"/>
       </w:r>
       <w:r>
         <w:rPr>
           <w:rFonts w:ascii="Times New Roman" w:hAnsi="Times New Roman" w:cs="Times New Roman"/>
           <w:noProof/>
-          <w:sz w:val="28"/>
-          <w:szCs w:val="28"/>
-          <w:lang w:val="en-AU"/>
-        </w:rPr>
-        <w:t>Git</w:t>
-      </w:r>
-      <w:r>
-        <w:rPr>
-          <w:rFonts w:ascii="Times New Roman" w:hAnsi="Times New Roman" w:cs="Times New Roman"/>
-          <w:sz w:val="28"/>
-          <w:szCs w:val="28"/>
-          <w:lang w:val="uk-UA"/>
-        </w:rPr>
-        <w:t xml:space="preserve"> </w:t>
+          <w:color w:val="auto"/>
+          <w:sz w:val="28"/>
+          <w:szCs w:val="28"/>
+        </w:rPr>
+        <w:t>10</w:t>
+      </w:r>
+      <w:r>
+        <w:rPr>
+          <w:rFonts w:ascii="Times New Roman" w:hAnsi="Times New Roman" w:cs="Times New Roman"/>
+          <w:color w:val="auto"/>
+          <w:sz w:val="28"/>
+          <w:szCs w:val="28"/>
+        </w:rPr>
+        <w:fldChar w:fldCharType="end"/>
+      </w:r>
+    </w:p>
+    <w:p>
+      <w:pPr>
+        <w:jc w:val="center"/>
+        <w:rPr>
+          <w:rFonts w:ascii="Times New Roman" w:hAnsi="Times New Roman" w:cs="Times New Roman"/>
+          <w:sz w:val="28"/>
+          <w:szCs w:val="28"/>
+          <w:lang w:val="uk-UA"/>
+        </w:rPr>
+      </w:pPr>
+      <w:r>
+        <w:rPr>
+          <w:rFonts w:ascii="Times New Roman" w:hAnsi="Times New Roman" w:cs="Times New Roman"/>
+          <w:sz w:val="28"/>
+          <w:szCs w:val="28"/>
+          <w:lang w:val="uk-UA"/>
+        </w:rPr>
+        <w:drawing>
+          <wp:inline distT="0" distB="0" distL="0" distR="0" wp14:anchorId="739AAB05" wp14:editId="3F80D9FF">
+            <wp:extent cx="5334744" cy="1457528"/>
+            <wp:effectExtent l="0" t="0" r="0" b="9525"/>
+            <wp:docPr id="10" name="Рисунок 10"/>
+            <wp:cNvGraphicFramePr>
+              <a:graphicFrameLocks xmlns:a="http://schemas.openxmlformats.org/drawingml/2006/main" noChangeAspect="1"/>
+            </wp:cNvGraphicFramePr>
+            <a:graphic xmlns:a="http://schemas.openxmlformats.org/drawingml/2006/main">
+              <a:graphicData uri="http://schemas.openxmlformats.org/drawingml/2006/picture">
+                <pic:pic xmlns:pic="http://schemas.openxmlformats.org/drawingml/2006/picture">
+                  <pic:nvPicPr>
+                    <pic:cNvPr id="1" name=""/>
+                    <pic:cNvPicPr/>
+                  </pic:nvPicPr>
+                  <pic:blipFill>
+                    <a:blip r:embed="rId15"/>
+                    <a:stretch>
+                      <a:fillRect/>
+                    </a:stretch>
+                  </pic:blipFill>
+                  <pic:spPr>
+                    <a:xfrm>
+                      <a:off x="0" y="0"/>
+                      <a:ext cx="5334744" cy="1457528"/>
+                    </a:xfrm>
+                    <a:prstGeom prst="rect">
+                      <a:avLst/>
+                    </a:prstGeom>
+                  </pic:spPr>
+                </pic:pic>
+              </a:graphicData>
+            </a:graphic>
+          </wp:inline>
+        </w:drawing>
+      </w:r>
+    </w:p>
+    <w:p>
+      <w:pPr>
+        <w:jc w:val="center"/>
+        <w:rPr>
+          <w:rFonts w:ascii="Times New Roman" w:hAnsi="Times New Roman" w:cs="Times New Roman"/>
+          <w:sz w:val="28"/>
+          <w:szCs w:val="28"/>
+          <w:lang w:val="uk-UA"/>
+        </w:rPr>
+      </w:pPr>
+    </w:p>
+    <w:p>
+      <w:r>
+        <w:rPr>
+          <w:rFonts w:ascii="Times New Roman" w:hAnsi="Times New Roman" w:cs="Times New Roman"/>
+          <w:sz w:val="28"/>
+          <w:szCs w:val="28"/>
+          <w:lang w:val="uk-UA"/>
+        </w:rPr>
+        <w:br/>
+      </w:r>
+    </w:p>
+    <w:p>
+      <w:pPr>
+        <w:pStyle w:val="af5"/>
+        <w:keepNext/>
+        <w:jc w:val="center"/>
+        <w:rPr>
+          <w:rFonts w:ascii="Times New Roman" w:hAnsi="Times New Roman" w:cs="Times New Roman"/>
+          <w:color w:val="auto"/>
+          <w:sz w:val="28"/>
+          <w:szCs w:val="28"/>
+        </w:rPr>
+      </w:pPr>
+      <w:r>
+        <w:rPr>
+          <w:rFonts w:ascii="Times New Roman" w:hAnsi="Times New Roman" w:cs="Times New Roman"/>
+          <w:color w:val="auto"/>
+          <w:sz w:val="28"/>
+          <w:szCs w:val="28"/>
+        </w:rPr>
+        <w:lastRenderedPageBreak/>
+        <w:fldChar w:fldCharType="begin"/>
+      </w:r>
+      <w:r>
+        <w:rPr>
+          <w:rFonts w:ascii="Times New Roman" w:hAnsi="Times New Roman" w:cs="Times New Roman"/>
+          <w:color w:val="auto"/>
+          <w:sz w:val="28"/>
+          <w:szCs w:val="28"/>
+        </w:rPr>
+        <w:instrText xml:space="preserve"> SEQ Рисунок \* ARABIC </w:instrText>
+      </w:r>
+      <w:r>
+        <w:rPr>
+          <w:rFonts w:ascii="Times New Roman" w:hAnsi="Times New Roman" w:cs="Times New Roman"/>
+          <w:color w:val="auto"/>
+          <w:sz w:val="28"/>
+          <w:szCs w:val="28"/>
+        </w:rPr>
+        <w:fldChar w:fldCharType="separate"/>
       </w:r>
       <w:r>
         <w:rPr>
           <w:rFonts w:ascii="Times New Roman" w:hAnsi="Times New Roman" w:cs="Times New Roman"/>
           <w:noProof/>
-          <w:sz w:val="28"/>
-          <w:szCs w:val="28"/>
-          <w:lang w:val="en-AU"/>
-        </w:rPr>
-        <w:t>Bash</w:t>
-      </w:r>
-      <w:r>
-        <w:rPr>
-          <w:rFonts w:ascii="Times New Roman" w:hAnsi="Times New Roman" w:cs="Times New Roman"/>
-          <w:sz w:val="28"/>
-          <w:szCs w:val="28"/>
-          <w:lang w:val="uk-UA"/>
-        </w:rPr>
-        <w:t xml:space="preserve"> — </w:t>
-      </w:r>
-      <w:r>
-        <w:rPr>
-          <w:rFonts w:ascii="Times New Roman" w:hAnsi="Times New Roman" w:cs="Times New Roman"/>
-          <w:noProof/>
-          <w:sz w:val="28"/>
-          <w:szCs w:val="28"/>
-          <w:lang w:val="en-AU"/>
-        </w:rPr>
-        <w:t>git</w:t>
-      </w:r>
-      <w:r>
-        <w:rPr>
-          <w:rFonts w:ascii="Times New Roman" w:hAnsi="Times New Roman" w:cs="Times New Roman"/>
-          <w:sz w:val="28"/>
-          <w:szCs w:val="28"/>
-          <w:lang w:val="uk-UA"/>
-        </w:rPr>
-        <w:t xml:space="preserve"> </w:t>
-      </w:r>
-      <w:r>
-        <w:rPr>
-          <w:rFonts w:ascii="Times New Roman" w:hAnsi="Times New Roman" w:cs="Times New Roman"/>
-          <w:noProof/>
-          <w:sz w:val="28"/>
-          <w:szCs w:val="28"/>
-          <w:lang w:val="en-AU"/>
-        </w:rPr>
-        <w:t>push</w:t>
-      </w:r>
-      <w:r>
-        <w:rPr>
-          <w:rFonts w:ascii="Times New Roman" w:hAnsi="Times New Roman" w:cs="Times New Roman"/>
-          <w:sz w:val="28"/>
-          <w:szCs w:val="28"/>
-          <w:lang w:val="uk-UA"/>
-        </w:rPr>
-        <w:t xml:space="preserve"> ===</w:t>
-      </w:r>
-      <w:r>
-        <w:rPr>
-          <w:rFonts w:ascii="Times New Roman" w:hAnsi="Times New Roman" w:cs="Times New Roman"/>
-          <w:sz w:val="28"/>
-          <w:szCs w:val="28"/>
-          <w:lang w:val="uk-UA"/>
-        </w:rPr>
-        <w:br/>
-        <w:t xml:space="preserve">=== СКРІН №11: </w:t>
-      </w:r>
-      <w:r>
-        <w:rPr>
-          <w:rFonts w:ascii="Times New Roman" w:hAnsi="Times New Roman" w:cs="Times New Roman"/>
-          <w:noProof/>
-          <w:sz w:val="28"/>
-          <w:szCs w:val="28"/>
-          <w:lang w:val="en-AU"/>
-        </w:rPr>
-        <w:t>Репозиторій</w:t>
-      </w:r>
-      <w:r>
-        <w:rPr>
-          <w:rFonts w:ascii="Times New Roman" w:hAnsi="Times New Roman" w:cs="Times New Roman"/>
-          <w:sz w:val="28"/>
-          <w:szCs w:val="28"/>
-          <w:lang w:val="uk-UA"/>
-        </w:rPr>
-        <w:t xml:space="preserve"> на </w:t>
-      </w:r>
-      <w:r>
-        <w:rPr>
-          <w:rFonts w:ascii="Times New Roman" w:hAnsi="Times New Roman" w:cs="Times New Roman"/>
-          <w:noProof/>
-          <w:sz w:val="28"/>
-          <w:szCs w:val="28"/>
-          <w:lang w:val="en-AU"/>
-        </w:rPr>
-        <w:t>Gi</w:t>
-      </w:r>
-      <w:r>
-        <w:rPr>
-          <w:rFonts w:ascii="Times New Roman" w:hAnsi="Times New Roman" w:cs="Times New Roman"/>
-          <w:noProof/>
-          <w:sz w:val="28"/>
-          <w:szCs w:val="28"/>
-          <w:lang w:val="en-AU"/>
-        </w:rPr>
-        <w:t>tHub</w:t>
-      </w:r>
-      <w:r>
-        <w:rPr>
-          <w:rFonts w:ascii="Times New Roman" w:hAnsi="Times New Roman" w:cs="Times New Roman"/>
-          <w:sz w:val="28"/>
-          <w:szCs w:val="28"/>
-          <w:lang w:val="uk-UA"/>
-        </w:rPr>
-        <w:t xml:space="preserve"> зі змінами ===</w:t>
-      </w:r>
+          <w:color w:val="auto"/>
+          <w:sz w:val="28"/>
+          <w:szCs w:val="28"/>
+        </w:rPr>
+        <w:t>11</w:t>
+      </w:r>
+      <w:r>
+        <w:rPr>
+          <w:rFonts w:ascii="Times New Roman" w:hAnsi="Times New Roman" w:cs="Times New Roman"/>
+          <w:color w:val="auto"/>
+          <w:sz w:val="28"/>
+          <w:szCs w:val="28"/>
+        </w:rPr>
+        <w:fldChar w:fldCharType="end"/>
+      </w:r>
+    </w:p>
+    <w:p>
+      <w:pPr>
+        <w:jc w:val="center"/>
+        <w:rPr>
+          <w:rFonts w:ascii="Times New Roman" w:hAnsi="Times New Roman" w:cs="Times New Roman"/>
+          <w:sz w:val="28"/>
+          <w:szCs w:val="28"/>
+          <w:lang w:val="uk-UA"/>
+        </w:rPr>
+      </w:pPr>
+      <w:r>
+        <w:rPr>
+          <w:rFonts w:ascii="Times New Roman" w:hAnsi="Times New Roman" w:cs="Times New Roman"/>
+          <w:sz w:val="28"/>
+          <w:szCs w:val="28"/>
+          <w:lang w:val="uk-UA"/>
+        </w:rPr>
+        <w:drawing>
+          <wp:inline distT="0" distB="0" distL="0" distR="0" wp14:anchorId="5B6986D9" wp14:editId="62252D0F">
+            <wp:extent cx="5486400" cy="3000375"/>
+            <wp:effectExtent l="0" t="0" r="0" b="9525"/>
+            <wp:docPr id="11" name="Рисунок 11"/>
+            <wp:cNvGraphicFramePr>
+              <a:graphicFrameLocks xmlns:a="http://schemas.openxmlformats.org/drawingml/2006/main" noChangeAspect="1"/>
+            </wp:cNvGraphicFramePr>
+            <a:graphic xmlns:a="http://schemas.openxmlformats.org/drawingml/2006/main">
+              <a:graphicData uri="http://schemas.openxmlformats.org/drawingml/2006/picture">
+                <pic:pic xmlns:pic="http://schemas.openxmlformats.org/drawingml/2006/picture">
+                  <pic:nvPicPr>
+                    <pic:cNvPr id="1" name=""/>
+                    <pic:cNvPicPr/>
+                  </pic:nvPicPr>
+                  <pic:blipFill>
+                    <a:blip r:embed="rId16"/>
+                    <a:stretch>
+                      <a:fillRect/>
+                    </a:stretch>
+                  </pic:blipFill>
+                  <pic:spPr>
+                    <a:xfrm>
+                      <a:off x="0" y="0"/>
+                      <a:ext cx="5486400" cy="3000375"/>
+                    </a:xfrm>
+                    <a:prstGeom prst="rect">
+                      <a:avLst/>
+                    </a:prstGeom>
+                  </pic:spPr>
+                </pic:pic>
+              </a:graphicData>
+            </a:graphic>
+          </wp:inline>
+        </w:drawing>
+      </w:r>
+    </w:p>
+    <w:p>
+      <w:pPr>
+        <w:jc w:val="center"/>
+        <w:rPr>
+          <w:rFonts w:ascii="Times New Roman" w:hAnsi="Times New Roman" w:cs="Times New Roman"/>
+          <w:sz w:val="28"/>
+          <w:szCs w:val="28"/>
+          <w:lang w:val="uk-UA"/>
+        </w:rPr>
+      </w:pPr>
     </w:p>
     <w:p>
       <w:pPr>
@@ -2800,7 +3007,7 @@
           <w:rFonts w:cs="Times New Roman"/>
           <w:noProof/>
           <w:szCs w:val="28"/>
-          <w:lang w:val="en-AU"/>
+          <w:lang w:val="uk-UA"/>
         </w:rPr>
         <w:t>репозиторій</w:t>
       </w:r>
@@ -2809,14 +3016,14 @@
       <w:pPr>
         <w:pStyle w:val="21"/>
         <w:rPr>
+          <w:rStyle w:val="aff8"/>
           <w:rFonts w:eastAsiaTheme="minorEastAsia" w:cs="Times New Roman"/>
-          <w:b w:val="0"/>
           <w:bCs w:val="0"/>
           <w:szCs w:val="28"/>
-          <w:lang w:val="uk-UA"/>
+          <w:lang w:val="en-AU"/>
         </w:rPr>
       </w:pPr>
-      <w:hyperlink r:id="rId14" w:history="1">
+      <w:hyperlink r:id="rId17" w:history="1">
         <w:proofErr w:type="spellStart"/>
         <w:r>
           <w:rPr>
@@ -2824,8 +3031,9 @@
             <w:rFonts w:eastAsiaTheme="minorEastAsia" w:cs="Times New Roman"/>
             <w:bCs w:val="0"/>
             <w:szCs w:val="28"/>
+            <w:lang w:val="en-AU"/>
           </w:rPr>
-          <w:t>Gi</w:t>
+          <w:t>GitH</w:t>
         </w:r>
         <w:r>
           <w:rPr>
@@ -2833,8 +3041,9 @@
             <w:rFonts w:eastAsiaTheme="minorEastAsia" w:cs="Times New Roman"/>
             <w:bCs w:val="0"/>
             <w:szCs w:val="28"/>
+            <w:lang w:val="en-AU"/>
           </w:rPr>
-          <w:t>t</w:t>
+          <w:t>u</w:t>
         </w:r>
         <w:r>
           <w:rPr>
@@ -2842,12 +3051,14 @@
             <w:rFonts w:eastAsiaTheme="minorEastAsia" w:cs="Times New Roman"/>
             <w:bCs w:val="0"/>
             <w:szCs w:val="28"/>
+            <w:lang w:val="en-AU"/>
           </w:rPr>
-          <w:t>Hub</w:t>
+          <w:t>b</w:t>
         </w:r>
         <w:proofErr w:type="spellEnd"/>
       </w:hyperlink>
     </w:p>
+    <w:p/>
     <w:p>
       <w:pPr>
         <w:pStyle w:val="21"/>
@@ -2928,18 +3139,37 @@
           <w:noProof/>
           <w:sz w:val="28"/>
           <w:szCs w:val="28"/>
+          <w:lang w:val="uk-UA"/>
+        </w:rPr>
+        <w:t>коміти</w:t>
+      </w:r>
+      <w:r>
+        <w:rPr>
+          <w:rFonts w:ascii="Times New Roman" w:hAnsi="Times New Roman" w:cs="Times New Roman"/>
+          <w:sz w:val="28"/>
+          <w:szCs w:val="28"/>
+          <w:lang w:val="uk-UA"/>
+        </w:rPr>
+        <w:t xml:space="preserve"> та синхронізацію з </w:t>
+      </w:r>
+      <w:r>
+        <w:rPr>
+          <w:rFonts w:ascii="Times New Roman" w:hAnsi="Times New Roman" w:cs="Times New Roman"/>
+          <w:noProof/>
+          <w:sz w:val="28"/>
+          <w:szCs w:val="28"/>
           <w:lang w:val="en-AU"/>
         </w:rPr>
-        <w:t>коміти</w:t>
-      </w:r>
-      <w:r>
-        <w:rPr>
-          <w:rFonts w:ascii="Times New Roman" w:hAnsi="Times New Roman" w:cs="Times New Roman"/>
-          <w:sz w:val="28"/>
-          <w:szCs w:val="28"/>
-          <w:lang w:val="uk-UA"/>
-        </w:rPr>
-        <w:t xml:space="preserve"> та синхронізацію з </w:t>
+        <w:t>GitHub</w:t>
+      </w:r>
+      <w:r>
+        <w:rPr>
+          <w:rFonts w:ascii="Times New Roman" w:hAnsi="Times New Roman" w:cs="Times New Roman"/>
+          <w:sz w:val="28"/>
+          <w:szCs w:val="28"/>
+          <w:lang w:val="uk-UA"/>
+        </w:rPr>
+        <w:t xml:space="preserve">. Налаштовано базове середовище </w:t>
       </w:r>
       <w:r>
         <w:rPr>
@@ -2949,25 +3179,6 @@
           <w:szCs w:val="28"/>
           <w:lang w:val="en-AU"/>
         </w:rPr>
-        <w:t>GitHub</w:t>
-      </w:r>
-      <w:r>
-        <w:rPr>
-          <w:rFonts w:ascii="Times New Roman" w:hAnsi="Times New Roman" w:cs="Times New Roman"/>
-          <w:sz w:val="28"/>
-          <w:szCs w:val="28"/>
-          <w:lang w:val="uk-UA"/>
-        </w:rPr>
-        <w:t xml:space="preserve">. Налаштовано базове середовище </w:t>
-      </w:r>
-      <w:r>
-        <w:rPr>
-          <w:rFonts w:ascii="Times New Roman" w:hAnsi="Times New Roman" w:cs="Times New Roman"/>
-          <w:noProof/>
-          <w:sz w:val="28"/>
-          <w:szCs w:val="28"/>
-          <w:lang w:val="en-AU"/>
-        </w:rPr>
         <w:t>Git</w:t>
       </w:r>
       <w:r>
@@ -2978,6 +3189,26 @@
           <w:lang w:val="uk-UA"/>
         </w:rPr>
         <w:t>.</w:t>
+      </w:r>
+    </w:p>
+    <w:p>
+      <w:pPr>
+        <w:rPr>
+          <w:rFonts w:ascii="Times New Roman" w:eastAsiaTheme="majorEastAsia" w:hAnsi="Times New Roman" w:cs="Times New Roman"/>
+          <w:b/>
+          <w:bCs/>
+          <w:sz w:val="28"/>
+          <w:szCs w:val="28"/>
+          <w:lang w:val="uk-UA"/>
+        </w:rPr>
+      </w:pPr>
+      <w:r>
+        <w:rPr>
+          <w:rFonts w:cs="Times New Roman"/>
+          <w:szCs w:val="28"/>
+          <w:lang w:val="uk-UA"/>
+        </w:rPr>
+        <w:br w:type="page"/>
       </w:r>
     </w:p>
     <w:p>
@@ -2995,6 +3226,7 @@
           <w:szCs w:val="28"/>
           <w:lang w:val="uk-UA"/>
         </w:rPr>
+        <w:lastRenderedPageBreak/>
         <w:t>Контрольні питання</w:t>
       </w:r>
     </w:p>
@@ -3022,7 +3254,7 @@
           <w:noProof/>
           <w:sz w:val="28"/>
           <w:szCs w:val="28"/>
-          <w:lang w:val="en-AU"/>
+          <w:lang w:val="uk-UA"/>
         </w:rPr>
         <w:t>Git</w:t>
       </w:r>
@@ -3052,7 +3284,7 @@
           <w:szCs w:val="28"/>
           <w:lang w:val="uk-UA"/>
         </w:rPr>
-        <w:t xml:space="preserve">2. Що відбувається при виконанні команди </w:t>
+        <w:t xml:space="preserve">Система контролю версій (СКВ) — це програмний інструмент, який дозволяє відстежувати зміни в </w:t>
       </w:r>
       <w:r>
         <w:rPr>
@@ -3062,35 +3294,16 @@
           <w:szCs w:val="28"/>
           <w:lang w:val="en-AU"/>
         </w:rPr>
-        <w:t>git</w:t>
-      </w:r>
-      <w:r>
-        <w:rPr>
-          <w:rFonts w:ascii="Times New Roman" w:hAnsi="Times New Roman" w:cs="Times New Roman"/>
-          <w:sz w:val="28"/>
-          <w:szCs w:val="28"/>
-          <w:lang w:val="uk-UA"/>
-        </w:rPr>
-        <w:t xml:space="preserve"> </w:t>
-      </w:r>
-      <w:r>
-        <w:rPr>
-          <w:rFonts w:ascii="Times New Roman" w:hAnsi="Times New Roman" w:cs="Times New Roman"/>
-          <w:noProof/>
-          <w:sz w:val="28"/>
-          <w:szCs w:val="28"/>
-          <w:lang w:val="en-AU"/>
-        </w:rPr>
-        <w:t>add</w:t>
-      </w:r>
-      <w:r>
-        <w:rPr>
-          <w:rFonts w:ascii="Times New Roman" w:hAnsi="Times New Roman" w:cs="Times New Roman"/>
-          <w:sz w:val="28"/>
-          <w:szCs w:val="28"/>
-          <w:lang w:val="uk-UA"/>
-        </w:rPr>
-        <w:t>?</w:t>
+        <w:t>проєктах</w:t>
+      </w:r>
+      <w:r>
+        <w:rPr>
+          <w:rFonts w:ascii="Times New Roman" w:hAnsi="Times New Roman" w:cs="Times New Roman"/>
+          <w:sz w:val="28"/>
+          <w:szCs w:val="28"/>
+          <w:lang w:val="uk-UA"/>
+        </w:rPr>
+        <w:t>, повертатися до попередніх версій, працювати в команді та синхронізувати файли між розробниками.</w:t>
       </w:r>
     </w:p>
     <w:p>
@@ -3102,58 +3315,13 @@
           <w:lang w:val="uk-UA"/>
         </w:rPr>
       </w:pPr>
-      <w:r>
-        <w:rPr>
-          <w:rFonts w:ascii="Times New Roman" w:hAnsi="Times New Roman" w:cs="Times New Roman"/>
-          <w:sz w:val="28"/>
-          <w:szCs w:val="28"/>
-          <w:lang w:val="uk-UA"/>
-        </w:rPr>
-        <w:t xml:space="preserve">3. Що відбувається під час виконання </w:t>
-      </w:r>
-      <w:r>
-        <w:rPr>
-          <w:rFonts w:ascii="Times New Roman" w:hAnsi="Times New Roman" w:cs="Times New Roman"/>
-          <w:noProof/>
-          <w:sz w:val="28"/>
-          <w:szCs w:val="28"/>
-          <w:lang w:val="en-AU"/>
-        </w:rPr>
-        <w:t>git</w:t>
-      </w:r>
-      <w:r>
-        <w:rPr>
-          <w:rFonts w:ascii="Times New Roman" w:hAnsi="Times New Roman" w:cs="Times New Roman"/>
-          <w:sz w:val="28"/>
-          <w:szCs w:val="28"/>
-          <w:lang w:val="uk-UA"/>
-        </w:rPr>
-        <w:t xml:space="preserve"> </w:t>
-      </w:r>
-      <w:r>
-        <w:rPr>
-          <w:rFonts w:ascii="Times New Roman" w:hAnsi="Times New Roman" w:cs="Times New Roman"/>
-          <w:noProof/>
-          <w:sz w:val="28"/>
-          <w:szCs w:val="28"/>
-          <w:lang w:val="en-AU"/>
-        </w:rPr>
-        <w:t>commit</w:t>
-      </w:r>
-      <w:r>
-        <w:rPr>
-          <w:rFonts w:ascii="Times New Roman" w:hAnsi="Times New Roman" w:cs="Times New Roman"/>
-          <w:sz w:val="28"/>
-          <w:szCs w:val="28"/>
-          <w:lang w:val="uk-UA"/>
-        </w:rPr>
-        <w:t>?</w:t>
-      </w:r>
     </w:p>
     <w:p>
       <w:pPr>
-        <w:rPr>
-          <w:rFonts w:ascii="Times New Roman" w:hAnsi="Times New Roman" w:cs="Times New Roman"/>
+        <w:jc w:val="center"/>
+        <w:rPr>
+          <w:rFonts w:ascii="Times New Roman" w:hAnsi="Times New Roman" w:cs="Times New Roman"/>
+          <w:b/>
           <w:sz w:val="28"/>
           <w:szCs w:val="28"/>
           <w:lang w:val="uk-UA"/>
@@ -3162,6 +3330,722 @@
       <w:r>
         <w:rPr>
           <w:rFonts w:ascii="Times New Roman" w:hAnsi="Times New Roman" w:cs="Times New Roman"/>
+          <w:b/>
+          <w:sz w:val="28"/>
+          <w:szCs w:val="28"/>
+          <w:lang w:val="uk-UA"/>
+        </w:rPr>
+        <w:t xml:space="preserve">Різниця SVN </w:t>
+      </w:r>
+      <w:r>
+        <w:rPr>
+          <w:rFonts w:ascii="Times New Roman" w:hAnsi="Times New Roman" w:cs="Times New Roman"/>
+          <w:b/>
+          <w:noProof/>
+          <w:sz w:val="28"/>
+          <w:szCs w:val="28"/>
+          <w:lang w:val="en-AU"/>
+        </w:rPr>
+        <w:t>vs</w:t>
+      </w:r>
+      <w:r>
+        <w:rPr>
+          <w:rFonts w:ascii="Times New Roman" w:hAnsi="Times New Roman" w:cs="Times New Roman"/>
+          <w:b/>
+          <w:sz w:val="28"/>
+          <w:szCs w:val="28"/>
+          <w:lang w:val="uk-UA"/>
+        </w:rPr>
+        <w:t xml:space="preserve"> GIT:</w:t>
+      </w:r>
+    </w:p>
+    <w:tbl>
+      <w:tblPr>
+        <w:tblW w:w="9330" w:type="dxa"/>
+        <w:tblCellSpacing w:w="15" w:type="dxa"/>
+        <w:tblCellMar>
+          <w:top w:w="15" w:type="dxa"/>
+          <w:left w:w="15" w:type="dxa"/>
+          <w:bottom w:w="15" w:type="dxa"/>
+          <w:right w:w="15" w:type="dxa"/>
+        </w:tblCellMar>
+        <w:tblLook w:val="04A0" w:firstRow="1" w:lastRow="0" w:firstColumn="1" w:lastColumn="0" w:noHBand="0" w:noVBand="1"/>
+      </w:tblPr>
+      <w:tblGrid>
+        <w:gridCol w:w="4211"/>
+        <w:gridCol w:w="5119"/>
+      </w:tblGrid>
+      <w:tr>
+        <w:trPr>
+          <w:trHeight w:val="440"/>
+          <w:tblHeader/>
+          <w:tblCellSpacing w:w="15" w:type="dxa"/>
+        </w:trPr>
+        <w:tc>
+          <w:tcPr>
+            <w:tcW w:w="0" w:type="auto"/>
+            <w:vAlign w:val="center"/>
+            <w:hideMark/>
+          </w:tcPr>
+          <w:p>
+            <w:pPr>
+              <w:spacing w:after="0" w:line="240" w:lineRule="auto"/>
+              <w:jc w:val="center"/>
+              <w:rPr>
+                <w:rFonts w:ascii="Times New Roman" w:eastAsia="Times New Roman" w:hAnsi="Times New Roman" w:cs="Times New Roman"/>
+                <w:b/>
+                <w:bCs/>
+                <w:sz w:val="24"/>
+                <w:szCs w:val="24"/>
+                <w:lang w:val="uk-UA" w:eastAsia="ru-RU"/>
+              </w:rPr>
+            </w:pPr>
+            <w:r>
+              <w:rPr>
+                <w:rFonts w:ascii="Times New Roman" w:eastAsia="Times New Roman" w:hAnsi="Times New Roman" w:cs="Times New Roman"/>
+                <w:b/>
+                <w:bCs/>
+                <w:sz w:val="24"/>
+                <w:szCs w:val="24"/>
+                <w:lang w:val="uk-UA" w:eastAsia="ru-RU"/>
+              </w:rPr>
+              <w:t>SVN</w:t>
+            </w:r>
+          </w:p>
+        </w:tc>
+        <w:tc>
+          <w:tcPr>
+            <w:tcW w:w="0" w:type="auto"/>
+            <w:vAlign w:val="center"/>
+            <w:hideMark/>
+          </w:tcPr>
+          <w:p>
+            <w:pPr>
+              <w:spacing w:after="0" w:line="240" w:lineRule="auto"/>
+              <w:jc w:val="center"/>
+              <w:rPr>
+                <w:rFonts w:ascii="Times New Roman" w:eastAsia="Times New Roman" w:hAnsi="Times New Roman" w:cs="Times New Roman"/>
+                <w:b/>
+                <w:bCs/>
+                <w:noProof/>
+                <w:sz w:val="24"/>
+                <w:szCs w:val="24"/>
+                <w:lang w:val="en-AU" w:eastAsia="ru-RU"/>
+              </w:rPr>
+            </w:pPr>
+            <w:r>
+              <w:rPr>
+                <w:rFonts w:ascii="Times New Roman" w:eastAsia="Times New Roman" w:hAnsi="Times New Roman" w:cs="Times New Roman"/>
+                <w:b/>
+                <w:bCs/>
+                <w:noProof/>
+                <w:sz w:val="24"/>
+                <w:szCs w:val="24"/>
+                <w:lang w:val="en-AU" w:eastAsia="ru-RU"/>
+              </w:rPr>
+              <w:t>Git</w:t>
+            </w:r>
+          </w:p>
+        </w:tc>
+      </w:tr>
+      <w:tr>
+        <w:trPr>
+          <w:trHeight w:val="417"/>
+          <w:tblCellSpacing w:w="15" w:type="dxa"/>
+        </w:trPr>
+        <w:tc>
+          <w:tcPr>
+            <w:tcW w:w="0" w:type="auto"/>
+            <w:vAlign w:val="center"/>
+            <w:hideMark/>
+          </w:tcPr>
+          <w:p>
+            <w:pPr>
+              <w:spacing w:after="0" w:line="240" w:lineRule="auto"/>
+              <w:rPr>
+                <w:rFonts w:ascii="Times New Roman" w:eastAsia="Times New Roman" w:hAnsi="Times New Roman" w:cs="Times New Roman"/>
+                <w:sz w:val="24"/>
+                <w:szCs w:val="24"/>
+                <w:lang w:val="uk-UA" w:eastAsia="ru-RU"/>
+              </w:rPr>
+            </w:pPr>
+            <w:r>
+              <w:rPr>
+                <w:rFonts w:ascii="Times New Roman" w:eastAsia="Times New Roman" w:hAnsi="Times New Roman" w:cs="Times New Roman"/>
+                <w:sz w:val="24"/>
+                <w:szCs w:val="24"/>
+                <w:lang w:val="uk-UA" w:eastAsia="ru-RU"/>
+              </w:rPr>
+              <w:t>Централізована система</w:t>
+            </w:r>
+          </w:p>
+        </w:tc>
+        <w:tc>
+          <w:tcPr>
+            <w:tcW w:w="0" w:type="auto"/>
+            <w:vAlign w:val="center"/>
+            <w:hideMark/>
+          </w:tcPr>
+          <w:p>
+            <w:pPr>
+              <w:spacing w:after="0" w:line="240" w:lineRule="auto"/>
+              <w:rPr>
+                <w:rFonts w:ascii="Times New Roman" w:eastAsia="Times New Roman" w:hAnsi="Times New Roman" w:cs="Times New Roman"/>
+                <w:sz w:val="24"/>
+                <w:szCs w:val="24"/>
+                <w:lang w:val="uk-UA" w:eastAsia="ru-RU"/>
+              </w:rPr>
+            </w:pPr>
+            <w:r>
+              <w:rPr>
+                <w:rFonts w:ascii="Times New Roman" w:eastAsia="Times New Roman" w:hAnsi="Times New Roman" w:cs="Times New Roman"/>
+                <w:sz w:val="24"/>
+                <w:szCs w:val="24"/>
+                <w:lang w:val="uk-UA" w:eastAsia="ru-RU"/>
+              </w:rPr>
+              <w:t>Розподілена система</w:t>
+            </w:r>
+          </w:p>
+        </w:tc>
+        <w:bookmarkStart w:id="0" w:name="_GoBack"/>
+        <w:bookmarkEnd w:id="0"/>
+      </w:tr>
+      <w:tr>
+        <w:trPr>
+          <w:trHeight w:val="857"/>
+          <w:tblCellSpacing w:w="15" w:type="dxa"/>
+        </w:trPr>
+        <w:tc>
+          <w:tcPr>
+            <w:tcW w:w="0" w:type="auto"/>
+            <w:vAlign w:val="center"/>
+            <w:hideMark/>
+          </w:tcPr>
+          <w:p>
+            <w:pPr>
+              <w:spacing w:after="0" w:line="240" w:lineRule="auto"/>
+              <w:rPr>
+                <w:rFonts w:ascii="Times New Roman" w:eastAsia="Times New Roman" w:hAnsi="Times New Roman" w:cs="Times New Roman"/>
+                <w:sz w:val="24"/>
+                <w:szCs w:val="24"/>
+                <w:lang w:val="uk-UA" w:eastAsia="ru-RU"/>
+              </w:rPr>
+            </w:pPr>
+            <w:r>
+              <w:rPr>
+                <w:rFonts w:ascii="Times New Roman" w:eastAsia="Times New Roman" w:hAnsi="Times New Roman" w:cs="Times New Roman"/>
+                <w:sz w:val="24"/>
+                <w:szCs w:val="24"/>
+                <w:lang w:val="uk-UA" w:eastAsia="ru-RU"/>
+              </w:rPr>
+              <w:t>Потребує постійного доступу до сервера</w:t>
+            </w:r>
+          </w:p>
+        </w:tc>
+        <w:tc>
+          <w:tcPr>
+            <w:tcW w:w="0" w:type="auto"/>
+            <w:vAlign w:val="center"/>
+            <w:hideMark/>
+          </w:tcPr>
+          <w:p>
+            <w:pPr>
+              <w:spacing w:after="0" w:line="240" w:lineRule="auto"/>
+              <w:rPr>
+                <w:rFonts w:ascii="Times New Roman" w:eastAsia="Times New Roman" w:hAnsi="Times New Roman" w:cs="Times New Roman"/>
+                <w:sz w:val="24"/>
+                <w:szCs w:val="24"/>
+                <w:lang w:val="uk-UA" w:eastAsia="ru-RU"/>
+              </w:rPr>
+            </w:pPr>
+            <w:r>
+              <w:rPr>
+                <w:rFonts w:ascii="Times New Roman" w:eastAsia="Times New Roman" w:hAnsi="Times New Roman" w:cs="Times New Roman"/>
+                <w:sz w:val="24"/>
+                <w:szCs w:val="24"/>
+                <w:lang w:val="uk-UA" w:eastAsia="ru-RU"/>
+              </w:rPr>
+              <w:t xml:space="preserve">Повноцінна копія </w:t>
+            </w:r>
+            <w:r>
+              <w:rPr>
+                <w:rFonts w:ascii="Times New Roman" w:eastAsia="Times New Roman" w:hAnsi="Times New Roman" w:cs="Times New Roman"/>
+                <w:noProof/>
+                <w:sz w:val="24"/>
+                <w:szCs w:val="24"/>
+                <w:lang w:val="en-AU" w:eastAsia="ru-RU"/>
+              </w:rPr>
+              <w:t>репо</w:t>
+            </w:r>
+            <w:r>
+              <w:rPr>
+                <w:rFonts w:ascii="Times New Roman" w:eastAsia="Times New Roman" w:hAnsi="Times New Roman" w:cs="Times New Roman"/>
+                <w:sz w:val="24"/>
+                <w:szCs w:val="24"/>
+                <w:lang w:val="uk-UA" w:eastAsia="ru-RU"/>
+              </w:rPr>
+              <w:t xml:space="preserve"> з історією на кожному ПК</w:t>
+            </w:r>
+          </w:p>
+        </w:tc>
+      </w:tr>
+      <w:tr>
+        <w:trPr>
+          <w:trHeight w:val="417"/>
+          <w:tblCellSpacing w:w="15" w:type="dxa"/>
+        </w:trPr>
+        <w:tc>
+          <w:tcPr>
+            <w:tcW w:w="0" w:type="auto"/>
+            <w:vAlign w:val="center"/>
+            <w:hideMark/>
+          </w:tcPr>
+          <w:p>
+            <w:pPr>
+              <w:spacing w:after="0" w:line="240" w:lineRule="auto"/>
+              <w:rPr>
+                <w:rFonts w:ascii="Times New Roman" w:eastAsia="Times New Roman" w:hAnsi="Times New Roman" w:cs="Times New Roman"/>
+                <w:sz w:val="24"/>
+                <w:szCs w:val="24"/>
+                <w:lang w:val="uk-UA" w:eastAsia="ru-RU"/>
+              </w:rPr>
+            </w:pPr>
+            <w:r>
+              <w:rPr>
+                <w:rFonts w:ascii="Times New Roman" w:eastAsia="Times New Roman" w:hAnsi="Times New Roman" w:cs="Times New Roman"/>
+                <w:sz w:val="24"/>
+                <w:szCs w:val="24"/>
+                <w:lang w:val="uk-UA" w:eastAsia="ru-RU"/>
+              </w:rPr>
+              <w:t>Повільніше</w:t>
+            </w:r>
+          </w:p>
+        </w:tc>
+        <w:tc>
+          <w:tcPr>
+            <w:tcW w:w="0" w:type="auto"/>
+            <w:vAlign w:val="center"/>
+            <w:hideMark/>
+          </w:tcPr>
+          <w:p>
+            <w:pPr>
+              <w:spacing w:after="0" w:line="240" w:lineRule="auto"/>
+              <w:rPr>
+                <w:rFonts w:ascii="Times New Roman" w:eastAsia="Times New Roman" w:hAnsi="Times New Roman" w:cs="Times New Roman"/>
+                <w:sz w:val="24"/>
+                <w:szCs w:val="24"/>
+                <w:lang w:val="uk-UA" w:eastAsia="ru-RU"/>
+              </w:rPr>
+            </w:pPr>
+            <w:r>
+              <w:rPr>
+                <w:rFonts w:ascii="Times New Roman" w:eastAsia="Times New Roman" w:hAnsi="Times New Roman" w:cs="Times New Roman"/>
+                <w:sz w:val="24"/>
+                <w:szCs w:val="24"/>
+                <w:lang w:val="uk-UA" w:eastAsia="ru-RU"/>
+              </w:rPr>
+              <w:t>Швидше</w:t>
+            </w:r>
+          </w:p>
+        </w:tc>
+      </w:tr>
+      <w:tr>
+        <w:trPr>
+          <w:trHeight w:val="440"/>
+          <w:tblCellSpacing w:w="15" w:type="dxa"/>
+        </w:trPr>
+        <w:tc>
+          <w:tcPr>
+            <w:tcW w:w="0" w:type="auto"/>
+            <w:vAlign w:val="center"/>
+            <w:hideMark/>
+          </w:tcPr>
+          <w:p>
+            <w:pPr>
+              <w:spacing w:after="0" w:line="240" w:lineRule="auto"/>
+              <w:rPr>
+                <w:rFonts w:ascii="Times New Roman" w:eastAsia="Times New Roman" w:hAnsi="Times New Roman" w:cs="Times New Roman"/>
+                <w:sz w:val="24"/>
+                <w:szCs w:val="24"/>
+                <w:lang w:val="uk-UA" w:eastAsia="ru-RU"/>
+              </w:rPr>
+            </w:pPr>
+            <w:r>
+              <w:rPr>
+                <w:rFonts w:ascii="Times New Roman" w:eastAsia="Times New Roman" w:hAnsi="Times New Roman" w:cs="Times New Roman"/>
+                <w:sz w:val="24"/>
+                <w:szCs w:val="24"/>
+                <w:lang w:val="uk-UA" w:eastAsia="ru-RU"/>
+              </w:rPr>
+              <w:t>Гілки важчі</w:t>
+            </w:r>
+          </w:p>
+        </w:tc>
+        <w:tc>
+          <w:tcPr>
+            <w:tcW w:w="0" w:type="auto"/>
+            <w:vAlign w:val="center"/>
+            <w:hideMark/>
+          </w:tcPr>
+          <w:p>
+            <w:pPr>
+              <w:spacing w:after="0" w:line="240" w:lineRule="auto"/>
+              <w:rPr>
+                <w:rFonts w:ascii="Times New Roman" w:eastAsia="Times New Roman" w:hAnsi="Times New Roman" w:cs="Times New Roman"/>
+                <w:sz w:val="24"/>
+                <w:szCs w:val="24"/>
+                <w:lang w:val="uk-UA" w:eastAsia="ru-RU"/>
+              </w:rPr>
+            </w:pPr>
+            <w:r>
+              <w:rPr>
+                <w:rFonts w:ascii="Times New Roman" w:eastAsia="Times New Roman" w:hAnsi="Times New Roman" w:cs="Times New Roman"/>
+                <w:sz w:val="24"/>
+                <w:szCs w:val="24"/>
+                <w:lang w:val="uk-UA" w:eastAsia="ru-RU"/>
+              </w:rPr>
+              <w:t>Гілки легкі та швидкі</w:t>
+            </w:r>
+          </w:p>
+        </w:tc>
+      </w:tr>
+    </w:tbl>
+    <w:p>
+      <w:pPr>
+        <w:rPr>
+          <w:rFonts w:ascii="Times New Roman" w:hAnsi="Times New Roman" w:cs="Times New Roman"/>
+          <w:sz w:val="28"/>
+          <w:szCs w:val="28"/>
+          <w:lang w:val="uk-UA"/>
+        </w:rPr>
+      </w:pPr>
+    </w:p>
+    <w:p>
+      <w:pPr>
+        <w:rPr>
+          <w:rFonts w:ascii="Times New Roman" w:hAnsi="Times New Roman" w:cs="Times New Roman"/>
+          <w:sz w:val="28"/>
+          <w:szCs w:val="28"/>
+          <w:lang w:val="uk-UA"/>
+        </w:rPr>
+      </w:pPr>
+      <w:r>
+        <w:rPr>
+          <w:rFonts w:ascii="Times New Roman" w:hAnsi="Times New Roman" w:cs="Times New Roman"/>
+          <w:sz w:val="28"/>
+          <w:szCs w:val="28"/>
+          <w:lang w:val="uk-UA"/>
+        </w:rPr>
+        <w:t xml:space="preserve">2. Що відбувається при виконанні команди </w:t>
+      </w:r>
+      <w:r>
+        <w:rPr>
+          <w:rFonts w:ascii="Times New Roman" w:hAnsi="Times New Roman" w:cs="Times New Roman"/>
+          <w:noProof/>
+          <w:sz w:val="28"/>
+          <w:szCs w:val="28"/>
+          <w:lang w:val="uk-UA"/>
+        </w:rPr>
+        <w:t>git</w:t>
+      </w:r>
+      <w:r>
+        <w:rPr>
+          <w:rFonts w:ascii="Times New Roman" w:hAnsi="Times New Roman" w:cs="Times New Roman"/>
+          <w:sz w:val="28"/>
+          <w:szCs w:val="28"/>
+          <w:lang w:val="uk-UA"/>
+        </w:rPr>
+        <w:t xml:space="preserve"> </w:t>
+      </w:r>
+      <w:r>
+        <w:rPr>
+          <w:rFonts w:ascii="Times New Roman" w:hAnsi="Times New Roman" w:cs="Times New Roman"/>
+          <w:noProof/>
+          <w:sz w:val="28"/>
+          <w:szCs w:val="28"/>
+          <w:lang w:val="uk-UA"/>
+        </w:rPr>
+        <w:t>add</w:t>
+      </w:r>
+      <w:r>
+        <w:rPr>
+          <w:rFonts w:ascii="Times New Roman" w:hAnsi="Times New Roman" w:cs="Times New Roman"/>
+          <w:sz w:val="28"/>
+          <w:szCs w:val="28"/>
+          <w:lang w:val="uk-UA"/>
+        </w:rPr>
+        <w:t>?</w:t>
+      </w:r>
+    </w:p>
+    <w:p>
+      <w:pPr>
+        <w:rPr>
+          <w:rFonts w:ascii="Times New Roman" w:hAnsi="Times New Roman" w:cs="Times New Roman"/>
+          <w:sz w:val="28"/>
+          <w:szCs w:val="28"/>
+          <w:lang w:val="uk-UA"/>
+        </w:rPr>
+      </w:pPr>
+      <w:r>
+        <w:rPr>
+          <w:rFonts w:ascii="Times New Roman" w:hAnsi="Times New Roman" w:cs="Times New Roman"/>
+          <w:noProof/>
+          <w:sz w:val="28"/>
+          <w:szCs w:val="28"/>
+          <w:lang w:val="en-AU"/>
+        </w:rPr>
+        <w:t>git</w:t>
+      </w:r>
+      <w:r>
+        <w:rPr>
+          <w:rFonts w:ascii="Times New Roman" w:hAnsi="Times New Roman" w:cs="Times New Roman"/>
+          <w:sz w:val="28"/>
+          <w:szCs w:val="28"/>
+          <w:lang w:val="uk-UA"/>
+        </w:rPr>
+        <w:t xml:space="preserve"> </w:t>
+      </w:r>
+      <w:r>
+        <w:rPr>
+          <w:rFonts w:ascii="Times New Roman" w:hAnsi="Times New Roman" w:cs="Times New Roman"/>
+          <w:noProof/>
+          <w:sz w:val="28"/>
+          <w:szCs w:val="28"/>
+          <w:lang w:val="en-AU"/>
+        </w:rPr>
+        <w:t>add</w:t>
+      </w:r>
+      <w:r>
+        <w:rPr>
+          <w:rFonts w:ascii="Times New Roman" w:hAnsi="Times New Roman" w:cs="Times New Roman"/>
+          <w:sz w:val="28"/>
+          <w:szCs w:val="28"/>
+          <w:lang w:val="uk-UA"/>
+        </w:rPr>
+        <w:t xml:space="preserve"> додає файли до індексу (</w:t>
+      </w:r>
+      <w:r>
+        <w:rPr>
+          <w:rFonts w:ascii="Times New Roman" w:hAnsi="Times New Roman" w:cs="Times New Roman"/>
+          <w:noProof/>
+          <w:sz w:val="28"/>
+          <w:szCs w:val="28"/>
+          <w:lang w:val="en-AU"/>
+        </w:rPr>
+        <w:t>staging</w:t>
+      </w:r>
+      <w:r>
+        <w:rPr>
+          <w:rFonts w:ascii="Times New Roman" w:hAnsi="Times New Roman" w:cs="Times New Roman"/>
+          <w:sz w:val="28"/>
+          <w:szCs w:val="28"/>
+          <w:lang w:val="uk-UA"/>
+        </w:rPr>
+        <w:t xml:space="preserve"> </w:t>
+      </w:r>
+      <w:r>
+        <w:rPr>
+          <w:rFonts w:ascii="Times New Roman" w:hAnsi="Times New Roman" w:cs="Times New Roman"/>
+          <w:noProof/>
+          <w:sz w:val="28"/>
+          <w:szCs w:val="28"/>
+          <w:lang w:val="en-AU"/>
+        </w:rPr>
+        <w:t>area</w:t>
+      </w:r>
+      <w:r>
+        <w:rPr>
+          <w:rFonts w:ascii="Times New Roman" w:hAnsi="Times New Roman" w:cs="Times New Roman"/>
+          <w:sz w:val="28"/>
+          <w:szCs w:val="28"/>
+          <w:lang w:val="uk-UA"/>
+        </w:rPr>
+        <w:t xml:space="preserve">) — проміжної області, з якої вони підуть у наступний </w:t>
+      </w:r>
+      <w:r>
+        <w:rPr>
+          <w:rFonts w:ascii="Times New Roman" w:hAnsi="Times New Roman" w:cs="Times New Roman"/>
+          <w:noProof/>
+          <w:sz w:val="28"/>
+          <w:szCs w:val="28"/>
+          <w:lang w:val="en-AU"/>
+        </w:rPr>
+        <w:t>коміт</w:t>
+      </w:r>
+      <w:r>
+        <w:rPr>
+          <w:rFonts w:ascii="Times New Roman" w:hAnsi="Times New Roman" w:cs="Times New Roman"/>
+          <w:sz w:val="28"/>
+          <w:szCs w:val="28"/>
+          <w:lang w:val="uk-UA"/>
+        </w:rPr>
+        <w:t>.</w:t>
+      </w:r>
+    </w:p>
+    <w:p>
+      <w:pPr>
+        <w:rPr>
+          <w:rFonts w:ascii="Times New Roman" w:hAnsi="Times New Roman" w:cs="Times New Roman"/>
+          <w:sz w:val="28"/>
+          <w:szCs w:val="28"/>
+          <w:lang w:val="uk-UA"/>
+        </w:rPr>
+      </w:pPr>
+      <w:r>
+        <w:rPr>
+          <w:rFonts w:ascii="Times New Roman" w:hAnsi="Times New Roman" w:cs="Times New Roman"/>
+          <w:sz w:val="28"/>
+          <w:szCs w:val="28"/>
+          <w:lang w:val="uk-UA"/>
+        </w:rPr>
+        <w:t xml:space="preserve">3. Що відбувається під час виконання </w:t>
+      </w:r>
+      <w:r>
+        <w:rPr>
+          <w:rFonts w:ascii="Times New Roman" w:hAnsi="Times New Roman" w:cs="Times New Roman"/>
+          <w:noProof/>
+          <w:sz w:val="28"/>
+          <w:szCs w:val="28"/>
+          <w:lang w:val="uk-UA"/>
+        </w:rPr>
+        <w:t>git</w:t>
+      </w:r>
+      <w:r>
+        <w:rPr>
+          <w:rFonts w:ascii="Times New Roman" w:hAnsi="Times New Roman" w:cs="Times New Roman"/>
+          <w:sz w:val="28"/>
+          <w:szCs w:val="28"/>
+          <w:lang w:val="uk-UA"/>
+        </w:rPr>
+        <w:t xml:space="preserve"> </w:t>
+      </w:r>
+      <w:r>
+        <w:rPr>
+          <w:rFonts w:ascii="Times New Roman" w:hAnsi="Times New Roman" w:cs="Times New Roman"/>
+          <w:noProof/>
+          <w:sz w:val="28"/>
+          <w:szCs w:val="28"/>
+          <w:lang w:val="uk-UA"/>
+        </w:rPr>
+        <w:t>commit</w:t>
+      </w:r>
+      <w:r>
+        <w:rPr>
+          <w:rFonts w:ascii="Times New Roman" w:hAnsi="Times New Roman" w:cs="Times New Roman"/>
+          <w:sz w:val="28"/>
+          <w:szCs w:val="28"/>
+          <w:lang w:val="uk-UA"/>
+        </w:rPr>
+        <w:t>?</w:t>
+      </w:r>
+    </w:p>
+    <w:p>
+      <w:pPr>
+        <w:rPr>
+          <w:rFonts w:ascii="Times New Roman" w:hAnsi="Times New Roman" w:cs="Times New Roman"/>
+          <w:sz w:val="28"/>
+          <w:szCs w:val="28"/>
+          <w:lang w:val="uk-UA"/>
+        </w:rPr>
+      </w:pPr>
+      <w:r>
+        <w:rPr>
+          <w:rFonts w:ascii="Times New Roman" w:hAnsi="Times New Roman" w:cs="Times New Roman"/>
+          <w:sz w:val="28"/>
+          <w:szCs w:val="28"/>
+          <w:lang w:val="uk-UA"/>
+        </w:rPr>
+        <w:t xml:space="preserve">Створюється нова версія </w:t>
+      </w:r>
+      <w:r>
+        <w:rPr>
+          <w:rFonts w:ascii="Times New Roman" w:hAnsi="Times New Roman" w:cs="Times New Roman"/>
+          <w:noProof/>
+          <w:sz w:val="28"/>
+          <w:szCs w:val="28"/>
+          <w:lang w:val="en-AU"/>
+        </w:rPr>
+        <w:t>проєкту</w:t>
+      </w:r>
+      <w:r>
+        <w:rPr>
+          <w:rFonts w:ascii="Times New Roman" w:hAnsi="Times New Roman" w:cs="Times New Roman"/>
+          <w:sz w:val="28"/>
+          <w:szCs w:val="28"/>
+          <w:lang w:val="uk-UA"/>
+        </w:rPr>
+        <w:t xml:space="preserve"> (</w:t>
+      </w:r>
+      <w:r>
+        <w:rPr>
+          <w:rFonts w:ascii="Times New Roman" w:hAnsi="Times New Roman" w:cs="Times New Roman"/>
+          <w:noProof/>
+          <w:sz w:val="28"/>
+          <w:szCs w:val="28"/>
+          <w:lang w:val="en-AU"/>
+        </w:rPr>
+        <w:t>коміт</w:t>
+      </w:r>
+      <w:r>
+        <w:rPr>
+          <w:rFonts w:ascii="Times New Roman" w:hAnsi="Times New Roman" w:cs="Times New Roman"/>
+          <w:sz w:val="28"/>
+          <w:szCs w:val="28"/>
+          <w:lang w:val="uk-UA"/>
+        </w:rPr>
+        <w:t xml:space="preserve">) з усіма файлами, що знаходяться в </w:t>
+      </w:r>
+      <w:r>
+        <w:rPr>
+          <w:rFonts w:ascii="Times New Roman" w:hAnsi="Times New Roman" w:cs="Times New Roman"/>
+          <w:noProof/>
+          <w:sz w:val="28"/>
+          <w:szCs w:val="28"/>
+          <w:lang w:val="en-AU"/>
+        </w:rPr>
+        <w:t>staging</w:t>
+      </w:r>
+      <w:r>
+        <w:rPr>
+          <w:rFonts w:ascii="Times New Roman" w:hAnsi="Times New Roman" w:cs="Times New Roman"/>
+          <w:sz w:val="28"/>
+          <w:szCs w:val="28"/>
+          <w:lang w:val="uk-UA"/>
+        </w:rPr>
+        <w:t xml:space="preserve"> </w:t>
+      </w:r>
+      <w:r>
+        <w:rPr>
+          <w:rFonts w:ascii="Times New Roman" w:hAnsi="Times New Roman" w:cs="Times New Roman"/>
+          <w:noProof/>
+          <w:sz w:val="28"/>
+          <w:szCs w:val="28"/>
+          <w:lang w:val="en-AU"/>
+        </w:rPr>
+        <w:t>area</w:t>
+      </w:r>
+      <w:r>
+        <w:rPr>
+          <w:rFonts w:ascii="Times New Roman" w:hAnsi="Times New Roman" w:cs="Times New Roman"/>
+          <w:sz w:val="28"/>
+          <w:szCs w:val="28"/>
+          <w:lang w:val="uk-UA"/>
+        </w:rPr>
+        <w:t>.</w:t>
+      </w:r>
+    </w:p>
+    <w:p>
+      <w:pPr>
+        <w:rPr>
+          <w:rFonts w:ascii="Times New Roman" w:hAnsi="Times New Roman" w:cs="Times New Roman"/>
+          <w:sz w:val="28"/>
+          <w:szCs w:val="28"/>
+          <w:lang w:val="uk-UA"/>
+        </w:rPr>
+      </w:pPr>
+      <w:r>
+        <w:rPr>
+          <w:rFonts w:ascii="Times New Roman" w:hAnsi="Times New Roman" w:cs="Times New Roman"/>
           <w:sz w:val="28"/>
           <w:szCs w:val="28"/>
           <w:lang w:val="uk-UA"/>
@@ -3174,18 +4058,66 @@
           <w:noProof/>
           <w:sz w:val="28"/>
           <w:szCs w:val="28"/>
+          <w:lang w:val="uk-UA"/>
+        </w:rPr>
+        <w:t>репозиторію</w:t>
+      </w:r>
+      <w:r>
+        <w:rPr>
+          <w:rFonts w:ascii="Times New Roman" w:hAnsi="Times New Roman" w:cs="Times New Roman"/>
+          <w:sz w:val="28"/>
+          <w:szCs w:val="28"/>
+          <w:lang w:val="uk-UA"/>
+        </w:rPr>
+        <w:t xml:space="preserve"> на </w:t>
+      </w:r>
+      <w:r>
+        <w:rPr>
+          <w:rFonts w:ascii="Times New Roman" w:hAnsi="Times New Roman" w:cs="Times New Roman"/>
+          <w:noProof/>
+          <w:sz w:val="28"/>
+          <w:szCs w:val="28"/>
+          <w:lang w:val="uk-UA"/>
+        </w:rPr>
+        <w:t>GitHub</w:t>
+      </w:r>
+      <w:r>
+        <w:rPr>
+          <w:rFonts w:ascii="Times New Roman" w:hAnsi="Times New Roman" w:cs="Times New Roman"/>
+          <w:sz w:val="28"/>
+          <w:szCs w:val="28"/>
+          <w:lang w:val="uk-UA"/>
+        </w:rPr>
+        <w:t>?</w:t>
+      </w:r>
+    </w:p>
+    <w:p>
+      <w:pPr>
+        <w:rPr>
+          <w:rFonts w:ascii="Times New Roman" w:hAnsi="Times New Roman" w:cs="Times New Roman"/>
+          <w:sz w:val="28"/>
+          <w:szCs w:val="28"/>
+          <w:lang w:val="uk-UA"/>
+        </w:rPr>
+      </w:pPr>
+      <w:r>
+        <w:rPr>
+          <w:rFonts w:ascii="Times New Roman" w:hAnsi="Times New Roman" w:cs="Times New Roman"/>
+          <w:noProof/>
+          <w:sz w:val="28"/>
+          <w:szCs w:val="28"/>
           <w:lang w:val="en-AU"/>
         </w:rPr>
-        <w:t>репозиторію</w:t>
-      </w:r>
-      <w:r>
-        <w:rPr>
-          <w:rFonts w:ascii="Times New Roman" w:hAnsi="Times New Roman" w:cs="Times New Roman"/>
-          <w:sz w:val="28"/>
-          <w:szCs w:val="28"/>
-          <w:lang w:val="uk-UA"/>
-        </w:rPr>
-        <w:t xml:space="preserve"> на </w:t>
+        <w:t>git</w:t>
+      </w:r>
+      <w:r>
+        <w:rPr>
+          <w:rFonts w:ascii="Times New Roman" w:hAnsi="Times New Roman" w:cs="Times New Roman"/>
+          <w:sz w:val="28"/>
+          <w:szCs w:val="28"/>
+          <w:lang w:val="uk-UA"/>
+        </w:rPr>
+        <w:t xml:space="preserve"> </w:t>
       </w:r>
       <w:r>
         <w:rPr>
@@ -3195,16 +4127,45 @@
           <w:szCs w:val="28"/>
           <w:lang w:val="en-AU"/>
         </w:rPr>
-        <w:t>GitHub</w:t>
-      </w:r>
-      <w:r>
-        <w:rPr>
-          <w:rFonts w:ascii="Times New Roman" w:hAnsi="Times New Roman" w:cs="Times New Roman"/>
-          <w:sz w:val="28"/>
-          <w:szCs w:val="28"/>
-          <w:lang w:val="uk-UA"/>
-        </w:rPr>
-        <w:t>?</w:t>
+        <w:t>push</w:t>
+      </w:r>
+      <w:r>
+        <w:rPr>
+          <w:rFonts w:ascii="Times New Roman" w:hAnsi="Times New Roman" w:cs="Times New Roman"/>
+          <w:sz w:val="28"/>
+          <w:szCs w:val="28"/>
+          <w:lang w:val="uk-UA"/>
+        </w:rPr>
+        <w:t xml:space="preserve"> </w:t>
+      </w:r>
+      <w:r>
+        <w:rPr>
+          <w:rFonts w:ascii="Times New Roman" w:hAnsi="Times New Roman" w:cs="Times New Roman"/>
+          <w:noProof/>
+          <w:sz w:val="28"/>
+          <w:szCs w:val="28"/>
+          <w:lang w:val="en-AU"/>
+        </w:rPr>
+        <w:t>origin</w:t>
+      </w:r>
+      <w:r>
+        <w:rPr>
+          <w:rFonts w:ascii="Times New Roman" w:hAnsi="Times New Roman" w:cs="Times New Roman"/>
+          <w:sz w:val="28"/>
+          <w:szCs w:val="28"/>
+          <w:lang w:val="uk-UA"/>
+        </w:rPr>
+        <w:t xml:space="preserve"> </w:t>
+      </w:r>
+      <w:r>
+        <w:rPr>
+          <w:rFonts w:ascii="Times New Roman" w:hAnsi="Times New Roman" w:cs="Times New Roman"/>
+          <w:noProof/>
+          <w:sz w:val="28"/>
+          <w:szCs w:val="28"/>
+          <w:lang w:val="en-AU"/>
+        </w:rPr>
+        <w:t>main</w:t>
       </w:r>
     </w:p>
     <w:sectPr>
@@ -4595,7 +5556,6 @@
     <w:basedOn w:val="a1"/>
     <w:next w:val="a1"/>
     <w:uiPriority w:val="35"/>
-    <w:semiHidden/>
     <w:unhideWhenUsed/>
     <w:qFormat/>
     <w:rsid w:val="00FC693F"/>
@@ -15850,7 +16810,7 @@
 </file>
 
 <file path=customXml/itemProps1.xml><?xml version="1.0" encoding="utf-8"?>
-<ds:datastoreItem xmlns:ds="http://schemas.openxmlformats.org/officeDocument/2006/customXml" ds:itemID="{E503159A-C081-4893-9CBD-6E9349830654}">
+<ds:datastoreItem xmlns:ds="http://schemas.openxmlformats.org/officeDocument/2006/customXml" ds:itemID="{0BF1C1DC-279B-47B2-ABF8-F9F378A4C8FA}">
   <ds:schemaRefs>
     <ds:schemaRef ds:uri="http://schemas.openxmlformats.org/officeDocument/2006/bibliography"/>
   </ds:schemaRefs>

</xml_diff>